<commit_message>
Borrar archivo innecesario y agregar indicadores
</commit_message>
<xml_diff>
--- a/INDICADORES 08 DE MARZO 2023.docx
+++ b/INDICADORES 08 DE MARZO 2023.docx
@@ -34,11 +34,15 @@
           <w:numId w:val="1"/>
         </w:numPr>
         <w:rPr>
-          <w:lang w:val="es-MX"/>
-        </w:rPr>
-      </w:pPr>
-      <w:r>
-        <w:rPr>
+          <w:b/>
+          <w:bCs/>
+          <w:lang w:val="es-MX"/>
+        </w:rPr>
+      </w:pPr>
+      <w:r>
+        <w:rPr>
+          <w:b/>
+          <w:bCs/>
           <w:lang w:val="es-MX"/>
         </w:rPr>
         <w:t>Mujeres y población</w:t>
@@ -84,15 +88,91 @@
       <w:pPr>
         <w:pStyle w:val="Prrafodelista"/>
         <w:numPr>
+          <w:ilvl w:val="1"/>
+          <w:numId w:val="1"/>
+        </w:numPr>
+        <w:rPr>
+          <w:lang w:val="es-MX"/>
+        </w:rPr>
+      </w:pPr>
+      <w:r>
+        <w:rPr>
+          <w:lang w:val="es-MX"/>
+        </w:rPr>
+        <w:t>Mapa departamental (hablar con Luis y los QGIS para hacerlo) del número de mujeres por departamento</w:t>
+      </w:r>
+    </w:p>
+    <w:p>
+      <w:pPr>
+        <w:pStyle w:val="Prrafodelista"/>
+        <w:numPr>
+          <w:ilvl w:val="1"/>
+          <w:numId w:val="1"/>
+        </w:numPr>
+        <w:rPr>
+          <w:lang w:val="es-MX"/>
+        </w:rPr>
+      </w:pPr>
+      <w:r>
+        <w:rPr>
+          <w:lang w:val="es-MX"/>
+        </w:rPr>
+        <w:t>Mapa Municipal del número de mujeres por municipio</w:t>
+      </w:r>
+    </w:p>
+    <w:p>
+      <w:pPr>
+        <w:pStyle w:val="Prrafodelista"/>
+        <w:numPr>
+          <w:ilvl w:val="1"/>
+          <w:numId w:val="1"/>
+        </w:numPr>
+        <w:rPr>
+          <w:lang w:val="es-MX"/>
+        </w:rPr>
+      </w:pPr>
+      <w:r>
+        <w:rPr>
+          <w:lang w:val="es-MX"/>
+        </w:rPr>
+        <w:t>Serie de índice de masculinidad por grupo quinquenal etario</w:t>
+      </w:r>
+    </w:p>
+    <w:p>
+      <w:pPr>
+        <w:pStyle w:val="Prrafodelista"/>
+        <w:numPr>
+          <w:ilvl w:val="1"/>
+          <w:numId w:val="1"/>
+        </w:numPr>
+        <w:rPr>
+          <w:lang w:val="es-MX"/>
+        </w:rPr>
+      </w:pPr>
+      <w:r>
+        <w:rPr>
+          <w:lang w:val="es-MX"/>
+        </w:rPr>
+        <w:t>Ganancia en años de esperanza de vida de 1992 a 2022 por sexo</w:t>
+      </w:r>
+    </w:p>
+    <w:p>
+      <w:pPr>
+        <w:pStyle w:val="Prrafodelista"/>
+        <w:numPr>
           <w:ilvl w:val="0"/>
           <w:numId w:val="1"/>
         </w:numPr>
         <w:rPr>
-          <w:lang w:val="es-MX"/>
-        </w:rPr>
-      </w:pPr>
-      <w:r>
-        <w:rPr>
+          <w:b/>
+          <w:bCs/>
+          <w:lang w:val="es-MX"/>
+        </w:rPr>
+      </w:pPr>
+      <w:r>
+        <w:rPr>
+          <w:b/>
+          <w:bCs/>
           <w:lang w:val="es-MX"/>
         </w:rPr>
         <w:t>Mujeres y educación</w:t>
@@ -178,11 +258,15 @@
           <w:numId w:val="1"/>
         </w:numPr>
         <w:rPr>
-          <w:lang w:val="es-MX"/>
-        </w:rPr>
-      </w:pPr>
-      <w:r>
-        <w:rPr>
+          <w:b/>
+          <w:bCs/>
+          <w:lang w:val="es-MX"/>
+        </w:rPr>
+      </w:pPr>
+      <w:r>
+        <w:rPr>
+          <w:b/>
+          <w:bCs/>
           <w:lang w:val="es-MX"/>
         </w:rPr>
         <w:t>Mujeres y trabajo</w:t>
@@ -221,13 +305,7 @@
         <w:rPr>
           <w:lang w:val="es-MX"/>
         </w:rPr>
-        <w:t xml:space="preserve">PEA </w:t>
-      </w:r>
-      <w:r>
-        <w:rPr>
-          <w:lang w:val="es-MX"/>
-        </w:rPr>
-        <w:t>por sexo</w:t>
+        <w:t>PEA por sexo</w:t>
       </w:r>
     </w:p>
     <w:p>
@@ -290,37 +368,25 @@
         <w:rPr>
           <w:lang w:val="es-MX"/>
         </w:rPr>
-        <w:t xml:space="preserve">Mujeres en la PO por </w:t>
-      </w:r>
-      <w:r>
-        <w:rPr>
-          <w:lang w:val="es-MX"/>
-        </w:rPr>
-        <w:t>rango de edad</w:t>
-      </w:r>
-    </w:p>
-    <w:p>
-      <w:pPr>
-        <w:pStyle w:val="Prrafodelista"/>
-        <w:numPr>
-          <w:ilvl w:val="1"/>
-          <w:numId w:val="1"/>
-        </w:numPr>
-        <w:rPr>
-          <w:lang w:val="es-MX"/>
-        </w:rPr>
-      </w:pPr>
-      <w:r>
-        <w:rPr>
-          <w:lang w:val="es-MX"/>
-        </w:rPr>
-        <w:t xml:space="preserve">Mujeres en la PO por </w:t>
-      </w:r>
-      <w:r>
-        <w:rPr>
-          <w:lang w:val="es-MX"/>
-        </w:rPr>
-        <w:t>actividad económica</w:t>
+        <w:t>Mujeres en la PO por rango de edad</w:t>
+      </w:r>
+    </w:p>
+    <w:p>
+      <w:pPr>
+        <w:pStyle w:val="Prrafodelista"/>
+        <w:numPr>
+          <w:ilvl w:val="1"/>
+          <w:numId w:val="1"/>
+        </w:numPr>
+        <w:rPr>
+          <w:lang w:val="es-MX"/>
+        </w:rPr>
+      </w:pPr>
+      <w:r>
+        <w:rPr>
+          <w:lang w:val="es-MX"/>
+        </w:rPr>
+        <w:t>Mujeres en la PO por actividad económica</w:t>
       </w:r>
     </w:p>
     <w:p>
@@ -356,73 +422,43 @@
         <w:rPr>
           <w:lang w:val="es-MX"/>
         </w:rPr>
-        <w:t>Mujeres jefas de hogar por número de hijos</w:t>
-      </w:r>
-      <w:r>
-        <w:rPr>
-          <w:lang w:val="es-MX"/>
-        </w:rPr>
-        <w:t>*</w:t>
-      </w:r>
-    </w:p>
-    <w:p>
-      <w:pPr>
-        <w:pStyle w:val="Prrafodelista"/>
-        <w:numPr>
-          <w:ilvl w:val="1"/>
-          <w:numId w:val="1"/>
-        </w:numPr>
-        <w:rPr>
-          <w:lang w:val="es-MX"/>
-        </w:rPr>
-      </w:pPr>
-      <w:r>
-        <w:rPr>
-          <w:lang w:val="es-MX"/>
-        </w:rPr>
-        <w:t>Mujeres jefas de hogar en la PO</w:t>
-      </w:r>
-      <w:r>
-        <w:rPr>
-          <w:lang w:val="es-MX"/>
-        </w:rPr>
-        <w:t>*</w:t>
-      </w:r>
-    </w:p>
-    <w:p>
-      <w:pPr>
-        <w:pStyle w:val="Prrafodelista"/>
-        <w:numPr>
-          <w:ilvl w:val="1"/>
-          <w:numId w:val="1"/>
-        </w:numPr>
-        <w:rPr>
-          <w:lang w:val="es-MX"/>
-        </w:rPr>
-      </w:pPr>
-      <w:r>
-        <w:rPr>
-          <w:lang w:val="es-MX"/>
-        </w:rPr>
-        <w:t xml:space="preserve">Mujeres jefas de hogar </w:t>
-      </w:r>
-      <w:r>
-        <w:rPr>
-          <w:lang w:val="es-MX"/>
-        </w:rPr>
-        <w:t xml:space="preserve">en la PO </w:t>
-      </w:r>
-      <w:r>
-        <w:rPr>
-          <w:lang w:val="es-MX"/>
-        </w:rPr>
-        <w:t>por número de hijos</w:t>
-      </w:r>
-      <w:r>
-        <w:rPr>
-          <w:lang w:val="es-MX"/>
-        </w:rPr>
-        <w:t>*</w:t>
+        <w:t>Mujeres jefas de hogar por número de hijos*</w:t>
+      </w:r>
+    </w:p>
+    <w:p>
+      <w:pPr>
+        <w:pStyle w:val="Prrafodelista"/>
+        <w:numPr>
+          <w:ilvl w:val="1"/>
+          <w:numId w:val="1"/>
+        </w:numPr>
+        <w:rPr>
+          <w:lang w:val="es-MX"/>
+        </w:rPr>
+      </w:pPr>
+      <w:r>
+        <w:rPr>
+          <w:lang w:val="es-MX"/>
+        </w:rPr>
+        <w:t>Mujeres jefas de hogar en la PO*</w:t>
+      </w:r>
+    </w:p>
+    <w:p>
+      <w:pPr>
+        <w:pStyle w:val="Prrafodelista"/>
+        <w:numPr>
+          <w:ilvl w:val="1"/>
+          <w:numId w:val="1"/>
+        </w:numPr>
+        <w:rPr>
+          <w:lang w:val="es-MX"/>
+        </w:rPr>
+      </w:pPr>
+      <w:r>
+        <w:rPr>
+          <w:lang w:val="es-MX"/>
+        </w:rPr>
+        <w:t>Mujeres jefas de hogar en la PO por número de hijos*</w:t>
       </w:r>
     </w:p>
     <w:p>
@@ -478,11 +514,15 @@
           <w:numId w:val="1"/>
         </w:numPr>
         <w:rPr>
-          <w:lang w:val="es-MX"/>
-        </w:rPr>
-      </w:pPr>
-      <w:r>
-        <w:rPr>
+          <w:b/>
+          <w:bCs/>
+          <w:lang w:val="es-MX"/>
+        </w:rPr>
+      </w:pPr>
+      <w:r>
+        <w:rPr>
+          <w:b/>
+          <w:bCs/>
           <w:lang w:val="es-MX"/>
         </w:rPr>
         <w:t>Mujeres y sociedad</w:t>
@@ -503,6 +543,78 @@
         <w:rPr>
           <w:lang w:val="es-MX"/>
         </w:rPr>
+        <w:t>Proporción de mujeres en edad fértil (Mapa departamental)</w:t>
+      </w:r>
+    </w:p>
+    <w:p>
+      <w:pPr>
+        <w:pStyle w:val="Prrafodelista"/>
+        <w:numPr>
+          <w:ilvl w:val="1"/>
+          <w:numId w:val="1"/>
+        </w:numPr>
+        <w:rPr>
+          <w:lang w:val="es-MX"/>
+        </w:rPr>
+      </w:pPr>
+      <w:r>
+        <w:rPr>
+          <w:lang w:val="es-MX"/>
+        </w:rPr>
+        <w:t>Distribución de mujeres en edad fértil por grupo quinquenal etario</w:t>
+      </w:r>
+    </w:p>
+    <w:p>
+      <w:pPr>
+        <w:pStyle w:val="Prrafodelista"/>
+        <w:numPr>
+          <w:ilvl w:val="1"/>
+          <w:numId w:val="1"/>
+        </w:numPr>
+        <w:rPr>
+          <w:lang w:val="es-MX"/>
+        </w:rPr>
+      </w:pPr>
+      <w:r>
+        <w:rPr>
+          <w:lang w:val="es-MX"/>
+        </w:rPr>
+        <w:t>Promedio de hijos nacidos vivos de mujeres de 15 años o más</w:t>
+      </w:r>
+    </w:p>
+    <w:p>
+      <w:pPr>
+        <w:pStyle w:val="Prrafodelista"/>
+        <w:numPr>
+          <w:ilvl w:val="1"/>
+          <w:numId w:val="1"/>
+        </w:numPr>
+        <w:rPr>
+          <w:lang w:val="es-MX"/>
+        </w:rPr>
+      </w:pPr>
+      <w:r>
+        <w:rPr>
+          <w:lang w:val="es-MX"/>
+        </w:rPr>
+        <w:t>Índice de mortalidad femenina (Mapa departamental)</w:t>
+      </w:r>
+    </w:p>
+    <w:p>
+      <w:pPr>
+        <w:pStyle w:val="Prrafodelista"/>
+        <w:numPr>
+          <w:ilvl w:val="1"/>
+          <w:numId w:val="1"/>
+        </w:numPr>
+        <w:rPr>
+          <w:lang w:val="es-MX"/>
+        </w:rPr>
+      </w:pPr>
+      <w:r>
+        <w:rPr>
+          <w:lang w:val="es-MX"/>
+        </w:rPr>
         <w:t>Proporción del día dedicado a quehaceres domésticos y cuidados no</w:t>
       </w:r>
       <w:r>
@@ -534,6 +646,33 @@
           <w:lang w:val="es-MX"/>
         </w:rPr>
         <w:t>Tiempo destinado a quehaceres domésticos por sexo de los ocupados</w:t>
+      </w:r>
+    </w:p>
+    <w:p>
+      <w:pPr>
+        <w:pStyle w:val="Prrafodelista"/>
+        <w:numPr>
+          <w:ilvl w:val="1"/>
+          <w:numId w:val="1"/>
+        </w:numPr>
+        <w:rPr>
+          <w:lang w:val="es-MX"/>
+        </w:rPr>
+      </w:pPr>
+      <w:r>
+        <w:rPr>
+          <w:lang w:val="es-MX"/>
+        </w:rPr>
+        <w:t xml:space="preserve">Mujeres empadronadas para el 07 de marzo de 2023 </w:t>
+      </w:r>
+      <w:r>
+        <w:rPr>
+          <w:i/>
+          <w:iCs/>
+          <w:highlight w:val="yellow"/>
+          <w:lang w:val="es-MX"/>
+        </w:rPr>
+        <w:t>obtener datos del TSE</w:t>
       </w:r>
     </w:p>
     <w:sectPr>

</xml_diff>

<commit_message>
Update INDICADORES 08 DE MARZO 2023.docx
</commit_message>
<xml_diff>
--- a/INDICADORES 08 DE MARZO 2023.docx
+++ b/INDICADORES 08 DE MARZO 2023.docx
@@ -135,24 +135,6 @@
         <w:rPr>
           <w:lang w:val="es-MX"/>
         </w:rPr>
-        <w:t>Serie de índice de masculinidad por grupo quinquenal etario</w:t>
-      </w:r>
-    </w:p>
-    <w:p>
-      <w:pPr>
-        <w:pStyle w:val="Prrafodelista"/>
-        <w:numPr>
-          <w:ilvl w:val="1"/>
-          <w:numId w:val="1"/>
-        </w:numPr>
-        <w:rPr>
-          <w:lang w:val="es-MX"/>
-        </w:rPr>
-      </w:pPr>
-      <w:r>
-        <w:rPr>
-          <w:lang w:val="es-MX"/>
-        </w:rPr>
         <w:t>Ganancia en años de esperanza de vida de 1992 a 2022 por sexo</w:t>
       </w:r>
     </w:p>
@@ -194,6 +176,12 @@
           <w:lang w:val="es-MX"/>
         </w:rPr>
         <w:t>Tasa de analfabetismo por sexo</w:t>
+      </w:r>
+      <w:r>
+        <w:rPr>
+          <w:lang w:val="es-MX"/>
+        </w:rPr>
+        <w:t xml:space="preserve"> (brecha)</w:t>
       </w:r>
     </w:p>
     <w:p>
@@ -526,42 +514,6 @@
           <w:lang w:val="es-MX"/>
         </w:rPr>
         <w:t>Mujeres y sociedad</w:t>
-      </w:r>
-    </w:p>
-    <w:p>
-      <w:pPr>
-        <w:pStyle w:val="Prrafodelista"/>
-        <w:numPr>
-          <w:ilvl w:val="1"/>
-          <w:numId w:val="1"/>
-        </w:numPr>
-        <w:rPr>
-          <w:lang w:val="es-MX"/>
-        </w:rPr>
-      </w:pPr>
-      <w:r>
-        <w:rPr>
-          <w:lang w:val="es-MX"/>
-        </w:rPr>
-        <w:t>Proporción de mujeres en edad fértil (Mapa departamental)</w:t>
-      </w:r>
-    </w:p>
-    <w:p>
-      <w:pPr>
-        <w:pStyle w:val="Prrafodelista"/>
-        <w:numPr>
-          <w:ilvl w:val="1"/>
-          <w:numId w:val="1"/>
-        </w:numPr>
-        <w:rPr>
-          <w:lang w:val="es-MX"/>
-        </w:rPr>
-      </w:pPr>
-      <w:r>
-        <w:rPr>
-          <w:lang w:val="es-MX"/>
-        </w:rPr>
-        <w:t>Distribución de mujeres en edad fértil por grupo quinquenal etario</w:t>
       </w:r>
     </w:p>
     <w:p>

</xml_diff>

<commit_message>
Elimina archivos innecesarios y agrega nuevos
</commit_message>
<xml_diff>
--- a/INDICADORES 08 DE MARZO 2023.docx
+++ b/INDICADORES 08 DE MARZO 2023.docx
@@ -56,16 +56,12 @@
           <w:numId w:val="1"/>
         </w:numPr>
         <w:rPr>
-          <w:b/>
-          <w:bCs/>
-          <w:highlight w:val="lightGray"/>
-          <w:lang w:val="es-MX"/>
-        </w:rPr>
-      </w:pPr>
-      <w:r>
-        <w:rPr>
-          <w:b/>
-          <w:bCs/>
+          <w:highlight w:val="lightGray"/>
+          <w:lang w:val="es-MX"/>
+        </w:rPr>
+      </w:pPr>
+      <w:r>
+        <w:rPr>
           <w:highlight w:val="lightGray"/>
           <w:lang w:val="es-MX"/>
         </w:rPr>

</xml_diff>